<commit_message>
Update Propuesta Inicial del proyecto.docx
</commit_message>
<xml_diff>
--- a/reports/Propuesta Inicial del proyecto.docx
+++ b/reports/Propuesta Inicial del proyecto.docx
@@ -40,8 +40,9 @@
           <w:spacing w:val="5"/>
           <w:kern w:val="28"/>
         </w:rPr>
-        <w:t>Descubriendo los Secretos del Carrito de Compras: Un Análisis de Canasta en un Minimarket</w:t>
-      </w:r>
+        <w:t xml:space="preserve">Descubriendo los Secretos del Carrito de Compras: Un Análisis de Canasta en un </w:t>
+      </w:r>
+      <w:proofErr w:type="spellStart"/>
       <w:r>
         <w:rPr>
           <w:rFonts w:eastAsiaTheme="majorEastAsia" w:cs="Arial"/>
@@ -49,6 +50,16 @@
           <w:spacing w:val="5"/>
           <w:kern w:val="28"/>
         </w:rPr>
+        <w:t>Minimarket</w:t>
+      </w:r>
+      <w:proofErr w:type="spellEnd"/>
+      <w:r>
+        <w:rPr>
+          <w:rFonts w:eastAsiaTheme="majorEastAsia" w:cs="Arial"/>
+          <w:b/>
+          <w:spacing w:val="5"/>
+          <w:kern w:val="28"/>
+        </w:rPr>
         <w:t>.</w:t>
       </w:r>
     </w:p>
@@ -101,12 +112,37 @@
           <w:bCs/>
         </w:rPr>
       </w:pPr>
+      <w:proofErr w:type="spellStart"/>
       <w:r>
         <w:rPr>
           <w:rFonts w:cs="Arial"/>
           <w:bCs/>
         </w:rPr>
-        <w:t>Jhocel Duvan Suescun Torres</w:t>
+        <w:t>Jhocel</w:t>
+      </w:r>
+      <w:proofErr w:type="spellEnd"/>
+      <w:r>
+        <w:rPr>
+          <w:rFonts w:cs="Arial"/>
+          <w:bCs/>
+        </w:rPr>
+        <w:t xml:space="preserve"> </w:t>
+      </w:r>
+      <w:proofErr w:type="spellStart"/>
+      <w:r>
+        <w:rPr>
+          <w:rFonts w:cs="Arial"/>
+          <w:bCs/>
+        </w:rPr>
+        <w:t>Duvan</w:t>
+      </w:r>
+      <w:proofErr w:type="spellEnd"/>
+      <w:r>
+        <w:rPr>
+          <w:rFonts w:cs="Arial"/>
+          <w:bCs/>
+        </w:rPr>
+        <w:t xml:space="preserve"> Suescun Torres</w:t>
       </w:r>
     </w:p>
     <w:p>
@@ -138,8 +174,17 @@
           <w:rFonts w:cs="Arial"/>
           <w:bCs/>
         </w:rPr>
-        <w:t>Juan Pablo Mogollón Avaunza</w:t>
-      </w:r>
+        <w:t xml:space="preserve">Juan Pablo Mogollón </w:t>
+      </w:r>
+      <w:proofErr w:type="spellStart"/>
+      <w:r>
+        <w:rPr>
+          <w:rFonts w:cs="Arial"/>
+          <w:bCs/>
+        </w:rPr>
+        <w:t>Avaunza</w:t>
+      </w:r>
+      <w:proofErr w:type="spellEnd"/>
     </w:p>
     <w:p>
       <w:pPr>
@@ -386,6 +431,7 @@
       <w:r>
         <w:rPr>
           <w:rFonts w:cs="Arial"/>
+          <w:highlight w:val="yellow"/>
         </w:rPr>
         <w:t>Una síntesis de lo hecho hasta el momento. Ésta es una parte critica de un trabajo, de hecho, es a veces lo único que se lee. Es por ello, que es una parte integral del proyecto y en esta primera entrega se espera que ustedes tengan una primera aproximación que irán mejorando con el tiempo</w:t>
       </w:r>
@@ -918,7 +964,35 @@
         <w:rPr>
           <w:rFonts w:cs="Arial"/>
         </w:rPr>
-        <w:t xml:space="preserve">En el competitivo mundo del retail, conocer los hábitos de compra de los clientes es fundamental para diseñar estrategias que maximicen las ventas. Nuestro minimarket, situado en un vecindario </w:t>
+        <w:t xml:space="preserve">En el competitivo mundo del </w:t>
+      </w:r>
+      <w:proofErr w:type="spellStart"/>
+      <w:r>
+        <w:rPr>
+          <w:rFonts w:cs="Arial"/>
+        </w:rPr>
+        <w:t>retail</w:t>
+      </w:r>
+      <w:proofErr w:type="spellEnd"/>
+      <w:r>
+        <w:rPr>
+          <w:rFonts w:cs="Arial"/>
+        </w:rPr>
+        <w:t xml:space="preserve">, conocer los hábitos de compra de los clientes es fundamental para diseñar estrategias que maximicen las ventas. Nuestro </w:t>
+      </w:r>
+      <w:proofErr w:type="spellStart"/>
+      <w:r>
+        <w:rPr>
+          <w:rFonts w:cs="Arial"/>
+        </w:rPr>
+        <w:t>minimarket</w:t>
+      </w:r>
+      <w:proofErr w:type="spellEnd"/>
+      <w:r>
+        <w:rPr>
+          <w:rFonts w:cs="Arial"/>
+        </w:rPr>
+        <w:t xml:space="preserve">, situado en un vecindario </w:t>
       </w:r>
       <w:r>
         <w:rPr>
@@ -1005,7 +1079,21 @@
         <w:rPr>
           <w:rFonts w:cs="Arial"/>
         </w:rPr>
-        <w:t>¿Podemos reorganizar la disposición de productos en el minimarket para incentivar la compra conjunta de ciertos artículos?</w:t>
+        <w:t xml:space="preserve">¿Podemos reorganizar la disposición de productos en el </w:t>
+      </w:r>
+      <w:proofErr w:type="spellStart"/>
+      <w:r>
+        <w:rPr>
+          <w:rFonts w:cs="Arial"/>
+        </w:rPr>
+        <w:t>minimarket</w:t>
+      </w:r>
+      <w:proofErr w:type="spellEnd"/>
+      <w:r>
+        <w:rPr>
+          <w:rFonts w:cs="Arial"/>
+        </w:rPr>
+        <w:t xml:space="preserve"> para incentivar la compra conjunta de ciertos artículos?</w:t>
       </w:r>
     </w:p>
     <w:p>
@@ -1033,86 +1121,45 @@
           <w:b/>
           <w:bCs/>
         </w:rPr>
-        <w:t>tareas de clustering y asociación</w:t>
-      </w:r>
-      <w:r>
-        <w:rPr>
-          <w:rFonts w:cs="Arial"/>
-        </w:rPr>
-        <w:t xml:space="preserve">. El análisis de canasta se enfocará en descubrir reglas de asociación entre productos, mientras que el clustering podría ayudar a identificar segmentos de clientes con comportamientos de compra similares. Si encontramos que los datos son demasiado complejos o numerosos, también podríamos considerar técnicas de </w:t>
-      </w:r>
+        <w:t xml:space="preserve">tareas de </w:t>
+      </w:r>
+      <w:proofErr w:type="spellStart"/>
       <w:r>
         <w:rPr>
           <w:rFonts w:cs="Arial"/>
           <w:b/>
           <w:bCs/>
         </w:rPr>
-        <w:t>reducción de dimensión</w:t>
-      </w:r>
-      <w:r>
-        <w:rPr>
-          <w:rFonts w:cs="Arial"/>
-        </w:rPr>
-        <w:t xml:space="preserve"> para simplificar la interpretación.</w:t>
-      </w:r>
-    </w:p>
-    <w:p>
-      <w:pPr>
-        <w:pStyle w:val="APAN2"/>
-      </w:pPr>
-      <w:r>
-        <w:t>Motivación</w:t>
-      </w:r>
-    </w:p>
-    <w:p>
-      <w:r>
-        <w:t>Maximización de ingresos: Al identificar qué productos se compran juntos, se pueden crear promociones y combos que incentiven compras adicionales.</w:t>
-      </w:r>
-    </w:p>
-    <w:p>
-      <w:r>
-        <w:lastRenderedPageBreak/>
-        <w:t>Optimización del layout del minimarket: Mejorar la disposición de productos para facilitar el acceso a combinaciones de productos frecuentemente comprados juntos, lo que podría incrementar las ventas por impulso.</w:t>
-      </w:r>
-    </w:p>
-    <w:p>
-      <w:r>
-        <w:t>Mejora de la satisfacción del cliente: Ofrecer una experiencia de compra más fluida y conveniente al anticipar sus necesidades y preferencias.</w:t>
-      </w:r>
-    </w:p>
-    <w:p>
-      <w:pPr>
-        <w:pStyle w:val="APAN2"/>
-      </w:pPr>
-      <w:r>
-        <w:t>Clasificación del Problema</w:t>
-      </w:r>
-    </w:p>
-    <w:p>
-      <w:pPr>
-        <w:rPr>
-          <w:rFonts w:cs="Arial"/>
-        </w:rPr>
-      </w:pPr>
-      <w:r>
-        <w:rPr>
-          <w:rFonts w:cs="Arial"/>
-        </w:rPr>
-        <w:t xml:space="preserve">Este problema pertenece principalmente a la </w:t>
-      </w:r>
+        <w:t>clustering</w:t>
+      </w:r>
+      <w:proofErr w:type="spellEnd"/>
       <w:r>
         <w:rPr>
           <w:rFonts w:cs="Arial"/>
           <w:b/>
           <w:bCs/>
         </w:rPr>
-        <w:t>tarea de asociación</w:t>
-      </w:r>
-      <w:r>
-        <w:rPr>
-          <w:rFonts w:cs="Arial"/>
-        </w:rPr>
-        <w:t xml:space="preserve"> (análisis de canasta). Sin embargo, puede incluir elementos de </w:t>
+        <w:t xml:space="preserve"> y asociación</w:t>
+      </w:r>
+      <w:r>
+        <w:rPr>
+          <w:rFonts w:cs="Arial"/>
+        </w:rPr>
+        <w:t xml:space="preserve">. El análisis de canasta se enfocará en descubrir reglas de asociación entre productos, mientras que el </w:t>
+      </w:r>
+      <w:proofErr w:type="spellStart"/>
+      <w:r>
+        <w:rPr>
+          <w:rFonts w:cs="Arial"/>
+        </w:rPr>
+        <w:t>clustering</w:t>
+      </w:r>
+      <w:proofErr w:type="spellEnd"/>
+      <w:r>
+        <w:rPr>
+          <w:rFonts w:cs="Arial"/>
+        </w:rPr>
+        <w:t xml:space="preserve"> podría ayudar a identificar segmentos de clientes con comportamientos de compra similares. Si encontramos que los datos son demasiado complejos o numerosos, también podríamos considerar técnicas de </w:t>
       </w:r>
       <w:r>
         <w:rPr>
@@ -1120,8 +1167,99 @@
           <w:b/>
           <w:bCs/>
         </w:rPr>
+        <w:t>reducción de dimensión</w:t>
+      </w:r>
+      <w:r>
+        <w:rPr>
+          <w:rFonts w:cs="Arial"/>
+        </w:rPr>
+        <w:t xml:space="preserve"> para simplificar la interpretación.</w:t>
+      </w:r>
+    </w:p>
+    <w:p>
+      <w:pPr>
+        <w:pStyle w:val="APAN2"/>
+      </w:pPr>
+      <w:r>
+        <w:t>Motivación</w:t>
+      </w:r>
+    </w:p>
+    <w:p>
+      <w:r>
+        <w:t>Maximización de ingresos: Al identificar qué productos se compran juntos, se pueden crear promociones y combos que incentiven compras adicionales.</w:t>
+      </w:r>
+    </w:p>
+    <w:p>
+      <w:r>
+        <w:lastRenderedPageBreak/>
+        <w:t xml:space="preserve">Optimización del </w:t>
+      </w:r>
+      <w:proofErr w:type="spellStart"/>
+      <w:r>
+        <w:t>layout</w:t>
+      </w:r>
+      <w:proofErr w:type="spellEnd"/>
+      <w:r>
+        <w:t xml:space="preserve"> del </w:t>
+      </w:r>
+      <w:proofErr w:type="spellStart"/>
+      <w:r>
+        <w:t>minimarket</w:t>
+      </w:r>
+      <w:proofErr w:type="spellEnd"/>
+      <w:r>
+        <w:t>: Mejorar la disposición de productos para facilitar el acceso a combinaciones de productos frecuentemente comprados juntos, lo que podría incrementar las ventas por impulso.</w:t>
+      </w:r>
+    </w:p>
+    <w:p>
+      <w:r>
+        <w:t>Mejora de la satisfacción del cliente: Ofrecer una experiencia de compra más fluida y conveniente al anticipar sus necesidades y preferencias.</w:t>
+      </w:r>
+    </w:p>
+    <w:p>
+      <w:pPr>
+        <w:pStyle w:val="APAN2"/>
+      </w:pPr>
+      <w:r>
+        <w:t>Clasificación del Problema</w:t>
+      </w:r>
+    </w:p>
+    <w:p>
+      <w:pPr>
+        <w:rPr>
+          <w:rFonts w:cs="Arial"/>
+        </w:rPr>
+      </w:pPr>
+      <w:r>
+        <w:rPr>
+          <w:rFonts w:cs="Arial"/>
+        </w:rPr>
+        <w:t xml:space="preserve">Este problema pertenece principalmente a la </w:t>
+      </w:r>
+      <w:r>
+        <w:rPr>
+          <w:rFonts w:cs="Arial"/>
+          <w:b/>
+          <w:bCs/>
+        </w:rPr>
+        <w:t>tarea de asociación</w:t>
+      </w:r>
+      <w:r>
+        <w:rPr>
+          <w:rFonts w:cs="Arial"/>
+        </w:rPr>
+        <w:t xml:space="preserve"> (análisis de canasta). Sin embargo, puede incluir elementos de </w:t>
+      </w:r>
+      <w:proofErr w:type="spellStart"/>
+      <w:r>
+        <w:rPr>
+          <w:rFonts w:cs="Arial"/>
+          <w:b/>
+          <w:bCs/>
+        </w:rPr>
         <w:t>clustering</w:t>
       </w:r>
+      <w:proofErr w:type="spellEnd"/>
       <w:r>
         <w:rPr>
           <w:rFonts w:cs="Arial"/>
@@ -1156,8 +1294,8 @@
         <w:pStyle w:val="APAN1"/>
       </w:pPr>
       <w:bookmarkStart w:id="9" w:name="_Toc71124421"/>
-      <w:bookmarkStart w:id="10" w:name="_Toc35456773"/>
-      <w:bookmarkStart w:id="11" w:name="_Toc175991020"/>
+      <w:bookmarkStart w:id="10" w:name="_Toc175991020"/>
+      <w:bookmarkStart w:id="11" w:name="_Toc35456773"/>
       <w:r>
         <w:lastRenderedPageBreak/>
         <w:t xml:space="preserve">Marco </w:t>
@@ -1166,7 +1304,7 @@
       <w:r>
         <w:t>Teórico</w:t>
       </w:r>
-      <w:bookmarkEnd w:id="11"/>
+      <w:bookmarkEnd w:id="10"/>
     </w:p>
     <w:p>
       <w:pPr>
@@ -1192,7 +1330,7 @@
         </w:rPr>
       </w:pPr>
       <w:bookmarkStart w:id="12" w:name="_Toc71124425"/>
-      <w:bookmarkEnd w:id="10"/>
+      <w:bookmarkEnd w:id="11"/>
       <w:r>
         <w:rPr>
           <w:rFonts w:cs="Arial"/>
@@ -4572,6 +4710,7 @@
   <w:style w:type="character" w:default="1" w:styleId="Fuentedeprrafopredeter">
     <w:name w:val="Default Paragraph Font"/>
     <w:uiPriority w:val="1"/>
+    <w:semiHidden/>
     <w:unhideWhenUsed/>
   </w:style>
   <w:style w:type="table" w:default="1" w:styleId="Tablanormal">
@@ -5629,31 +5768,6 @@
 </file>
 
 <file path=customXml/item1.xml><?xml version="1.0" encoding="utf-8"?>
-<b:Sources xmlns:b="http://schemas.openxmlformats.org/officeDocument/2006/bibliography" xmlns="http://schemas.openxmlformats.org/officeDocument/2006/bibliography" SelectedStyle="\APASixthEditionOfficeOnline.xsl" StyleName="APA" Version="6"/>
-</file>
-
-<file path=customXml/item2.xml><?xml version="1.0" encoding="utf-8"?>
-<?mso-contentType ?>
-<FormTemplates xmlns="http://schemas.microsoft.com/sharepoint/v3/contenttype/forms">
-  <Display>DocumentLibraryForm</Display>
-  <Edit>DocumentLibraryForm</Edit>
-  <New>DocumentLibraryForm</New>
-</FormTemplates>
-</file>
-
-<file path=customXml/item3.xml><?xml version="1.0" encoding="utf-8"?>
-<p:properties xmlns:p="http://schemas.microsoft.com/office/2006/metadata/properties" xmlns:xsi="http://www.w3.org/2001/XMLSchema-instance" xmlns:pc="http://schemas.microsoft.com/office/infopath/2007/PartnerControls">
-  <documentManagement>
-    <MigrationWizIdPermissions xmlns="4287245d-93c1-48e6-b10e-c855f87bd647" xsi:nil="true"/>
-    <MigrationWizId xmlns="4287245d-93c1-48e6-b10e-c855f87bd647" xsi:nil="true"/>
-    <MigrationWizIdDocumentLibraryPermissions xmlns="4287245d-93c1-48e6-b10e-c855f87bd647" xsi:nil="true"/>
-    <MigrationWizIdPermissionLevels xmlns="4287245d-93c1-48e6-b10e-c855f87bd647" xsi:nil="true"/>
-    <MigrationWizIdSecurityGroups xmlns="4287245d-93c1-48e6-b10e-c855f87bd647" xsi:nil="true"/>
-  </documentManagement>
-</p:properties>
-</file>
-
-<file path=customXml/item4.xml><?xml version="1.0" encoding="utf-8"?>
 <ct:contentTypeSchema xmlns:ct="http://schemas.microsoft.com/office/2006/metadata/contentType" xmlns:ma="http://schemas.microsoft.com/office/2006/metadata/properties/metaAttributes" ct:_="" ma:_="" ma:contentTypeName="Documento" ma:contentTypeID="0x010100193A969CF67A414CBD9CB875D59E9447" ma:contentTypeVersion="18" ma:contentTypeDescription="Crear nuevo documento." ma:contentTypeScope="" ma:versionID="9f084950a660aa1f4f1a5644f49206e3">
   <xsd:schema xmlns:xsd="http://www.w3.org/2001/XMLSchema" xmlns:xs="http://www.w3.org/2001/XMLSchema" xmlns:p="http://schemas.microsoft.com/office/2006/metadata/properties" xmlns:ns3="4287245d-93c1-48e6-b10e-c855f87bd647" xmlns:ns4="51721104-47d9-47eb-8cbd-28b25cebae72" targetNamespace="http://schemas.microsoft.com/office/2006/metadata/properties" ma:root="true" ma:fieldsID="394830ad751e66ce2ed732f4e5284396" ns3:_="" ns4:_="">
     <xsd:import namespace="4287245d-93c1-48e6-b10e-c855f87bd647"/>
@@ -5906,33 +6020,32 @@
 </ct:contentTypeSchema>
 </file>
 
-<file path=customXml/itemProps1.xml><?xml version="1.0" encoding="utf-8"?>
-<ds:datastoreItem xmlns:ds="http://schemas.openxmlformats.org/officeDocument/2006/customXml" ds:itemID="{2F8F4E6D-5D6F-44A0-871E-1327538931E3}">
-  <ds:schemaRefs>
-    <ds:schemaRef ds:uri="http://schemas.openxmlformats.org/officeDocument/2006/bibliography"/>
-  </ds:schemaRefs>
-</ds:datastoreItem>
+<file path=customXml/item2.xml><?xml version="1.0" encoding="utf-8"?>
+<p:properties xmlns:p="http://schemas.microsoft.com/office/2006/metadata/properties" xmlns:xsi="http://www.w3.org/2001/XMLSchema-instance" xmlns:pc="http://schemas.microsoft.com/office/infopath/2007/PartnerControls">
+  <documentManagement>
+    <MigrationWizIdPermissions xmlns="4287245d-93c1-48e6-b10e-c855f87bd647" xsi:nil="true"/>
+    <MigrationWizId xmlns="4287245d-93c1-48e6-b10e-c855f87bd647" xsi:nil="true"/>
+    <MigrationWizIdDocumentLibraryPermissions xmlns="4287245d-93c1-48e6-b10e-c855f87bd647" xsi:nil="true"/>
+    <MigrationWizIdPermissionLevels xmlns="4287245d-93c1-48e6-b10e-c855f87bd647" xsi:nil="true"/>
+    <MigrationWizIdSecurityGroups xmlns="4287245d-93c1-48e6-b10e-c855f87bd647" xsi:nil="true"/>
+  </documentManagement>
+</p:properties>
 </file>
 
-<file path=customXml/itemProps2.xml><?xml version="1.0" encoding="utf-8"?>
-<ds:datastoreItem xmlns:ds="http://schemas.openxmlformats.org/officeDocument/2006/customXml" ds:itemID="{E7121854-C41B-4711-ABE3-2FC7A6D5C54F}">
-  <ds:schemaRefs>
-    <ds:schemaRef ds:uri="http://schemas.microsoft.com/sharepoint/v3/contenttype/forms"/>
-  </ds:schemaRefs>
-</ds:datastoreItem>
+<file path=customXml/item3.xml><?xml version="1.0" encoding="utf-8"?>
+<?mso-contentType ?>
+<FormTemplates xmlns="http://schemas.microsoft.com/sharepoint/v3/contenttype/forms">
+  <Display>DocumentLibraryForm</Display>
+  <Edit>DocumentLibraryForm</Edit>
+  <New>DocumentLibraryForm</New>
+</FormTemplates>
 </file>
 
-<file path=customXml/itemProps3.xml><?xml version="1.0" encoding="utf-8"?>
-<ds:datastoreItem xmlns:ds="http://schemas.openxmlformats.org/officeDocument/2006/customXml" ds:itemID="{3CD9CB1C-77AC-4C7F-83A9-FCB4C2CCD966}">
-  <ds:schemaRefs>
-    <ds:schemaRef ds:uri="http://schemas.microsoft.com/office/2006/metadata/properties"/>
-    <ds:schemaRef ds:uri="http://schemas.microsoft.com/office/infopath/2007/PartnerControls"/>
-    <ds:schemaRef ds:uri="4287245d-93c1-48e6-b10e-c855f87bd647"/>
-  </ds:schemaRefs>
-</ds:datastoreItem>
+<file path=customXml/item4.xml><?xml version="1.0" encoding="utf-8"?>
+<b:Sources xmlns:b="http://schemas.openxmlformats.org/officeDocument/2006/bibliography" xmlns="http://schemas.openxmlformats.org/officeDocument/2006/bibliography" SelectedStyle="\APASixthEditionOfficeOnline.xsl" StyleName="APA" Version="6"/>
 </file>
 
-<file path=customXml/itemProps4.xml><?xml version="1.0" encoding="utf-8"?>
+<file path=customXml/itemProps1.xml><?xml version="1.0" encoding="utf-8"?>
 <ds:datastoreItem xmlns:ds="http://schemas.openxmlformats.org/officeDocument/2006/customXml" ds:itemID="{7221820F-EBFE-4B6F-848E-9E338B155BA1}">
   <ds:schemaRefs>
     <ds:schemaRef ds:uri="http://schemas.microsoft.com/office/2006/metadata/contentType"/>
@@ -5949,4 +6062,30 @@
     <ds:schemaRef ds:uri="http://schemas.microsoft.com/internal/obd"/>
   </ds:schemaRefs>
 </ds:datastoreItem>
+</file>
+
+<file path=customXml/itemProps2.xml><?xml version="1.0" encoding="utf-8"?>
+<ds:datastoreItem xmlns:ds="http://schemas.openxmlformats.org/officeDocument/2006/customXml" ds:itemID="{3CD9CB1C-77AC-4C7F-83A9-FCB4C2CCD966}">
+  <ds:schemaRefs>
+    <ds:schemaRef ds:uri="http://schemas.microsoft.com/office/2006/metadata/properties"/>
+    <ds:schemaRef ds:uri="http://schemas.microsoft.com/office/infopath/2007/PartnerControls"/>
+    <ds:schemaRef ds:uri="4287245d-93c1-48e6-b10e-c855f87bd647"/>
+  </ds:schemaRefs>
+</ds:datastoreItem>
+</file>
+
+<file path=customXml/itemProps3.xml><?xml version="1.0" encoding="utf-8"?>
+<ds:datastoreItem xmlns:ds="http://schemas.openxmlformats.org/officeDocument/2006/customXml" ds:itemID="{E7121854-C41B-4711-ABE3-2FC7A6D5C54F}">
+  <ds:schemaRefs>
+    <ds:schemaRef ds:uri="http://schemas.microsoft.com/sharepoint/v3/contenttype/forms"/>
+  </ds:schemaRefs>
+</ds:datastoreItem>
+</file>
+
+<file path=customXml/itemProps4.xml><?xml version="1.0" encoding="utf-8"?>
+<ds:datastoreItem xmlns:ds="http://schemas.openxmlformats.org/officeDocument/2006/customXml" ds:itemID="{2F8F4E6D-5D6F-44A0-871E-1327538931E3}">
+  <ds:schemaRefs>
+    <ds:schemaRef ds:uri="http://schemas.openxmlformats.org/officeDocument/2006/bibliography"/>
+  </ds:schemaRefs>
+</ds:datastoreItem>
 </file>
</xml_diff>